<commit_message>
Updated word document to include cookie fix
</commit_message>
<xml_diff>
--- a/JoeyAmpferMitchellPlayforthTeamProject.docx
+++ b/JoeyAmpferMitchellPlayforthTeamProject.docx
@@ -39,8 +39,13 @@
         </w:numPr>
       </w:pPr>
       <w:r>
-        <w:t>Joey Ampfer</w:t>
-      </w:r>
+        <w:t xml:space="preserve">Joey </w:t>
+      </w:r>
+      <w:proofErr w:type="spellStart"/>
+      <w:r>
+        <w:t>Ampfer</w:t>
+      </w:r>
+      <w:proofErr w:type="spellEnd"/>
     </w:p>
     <w:p>
       <w:pPr>
@@ -251,7 +256,13 @@
         </w:numPr>
       </w:pPr>
       <w:r>
-        <w:t>This tab has been replaced with a one time footer popup that will ask the user to accept or deny cookies.</w:t>
+        <w:t>This tab has been replaced with a one</w:t>
+      </w:r>
+      <w:r>
+        <w:t>-</w:t>
+      </w:r>
+      <w:r>
+        <w:t>time footer popup that will ask the user to accept or deny cookies.</w:t>
       </w:r>
     </w:p>
     <w:p>
@@ -399,7 +410,15 @@
         </w:numPr>
       </w:pPr>
       <w:r>
-        <w:t>Our website centers content on mobile to look</w:t>
+        <w:t xml:space="preserve">Our website centers content on </w:t>
+      </w:r>
+      <w:proofErr w:type="gramStart"/>
+      <w:r>
+        <w:t>mobile</w:t>
+      </w:r>
+      <w:proofErr w:type="gramEnd"/>
+      <w:r>
+        <w:t xml:space="preserve"> to look</w:t>
       </w:r>
       <w:r>
         <w:t xml:space="preserve"> more professional.</w:t>

</xml_diff>

<commit_message>
Update issues list for final word doc
</commit_message>
<xml_diff>
--- a/JoeyAmpferMitchellPlayforthTeamProject.docx
+++ b/JoeyAmpferMitchellPlayforthTeamProject.docx
@@ -181,10 +181,7 @@
         </w:numPr>
       </w:pPr>
       <w:r>
-        <w:t>Our new page shows the animation at the very top, bu</w:t>
-      </w:r>
-      <w:r>
-        <w:t>t the page’s actual content lies below it. This makes it to where the user can simply scroll past the animation rather than being forced to stare at it.</w:t>
+        <w:t>Our new page shows the animation at the very top, but the page’s actual content lies below it. This makes it to where the user can simply scroll past the animation rather than being forced to stare at it.</w:t>
       </w:r>
     </w:p>
     <w:p>
@@ -256,13 +253,7 @@
         </w:numPr>
       </w:pPr>
       <w:r>
-        <w:t>This tab has been replaced with a one</w:t>
-      </w:r>
-      <w:r>
-        <w:t>-</w:t>
-      </w:r>
-      <w:r>
-        <w:t>time footer popup that will ask the user to accept or deny cookies.</w:t>
+        <w:t>This tab has been replaced with a one-time popup that will ask the user to accept or deny cookies and a link in the footer to bring it back up.</w:t>
       </w:r>
     </w:p>
     <w:p>
@@ -410,18 +401,7 @@
         </w:numPr>
       </w:pPr>
       <w:r>
-        <w:t xml:space="preserve">Our website centers content on </w:t>
-      </w:r>
-      <w:proofErr w:type="gramStart"/>
-      <w:r>
-        <w:t>mobile</w:t>
-      </w:r>
-      <w:proofErr w:type="gramEnd"/>
-      <w:r>
-        <w:t xml:space="preserve"> to look</w:t>
-      </w:r>
-      <w:r>
-        <w:t xml:space="preserve"> more professional.</w:t>
+        <w:t>Our website centers content on mobile to look more professional.</w:t>
       </w:r>
     </w:p>
     <w:p>

</xml_diff>

<commit_message>
Added github pages link to final word doc
</commit_message>
<xml_diff>
--- a/JoeyAmpferMitchellPlayforthTeamProject.docx
+++ b/JoeyAmpferMitchellPlayforthTeamProject.docx
@@ -401,7 +401,15 @@
         </w:numPr>
       </w:pPr>
       <w:r>
-        <w:t>Our website centers content on mobile to look more professional.</w:t>
+        <w:t xml:space="preserve">Our website centers content on </w:t>
+      </w:r>
+      <w:proofErr w:type="gramStart"/>
+      <w:r>
+        <w:t>mobile</w:t>
+      </w:r>
+      <w:proofErr w:type="gramEnd"/>
+      <w:r>
+        <w:t xml:space="preserve"> to look more professional.</w:t>
       </w:r>
     </w:p>
     <w:p>
@@ -590,10 +598,16 @@
       </w:r>
     </w:p>
     <w:p>
-      <w:r>
-        <w:t>TODO</w:t>
-      </w:r>
-    </w:p>
+      <w:hyperlink r:id="rId6" w:history="1">
+        <w:r>
+          <w:rPr>
+            <w:rStyle w:val="Hyperlink"/>
+          </w:rPr>
+          <w:t>https://joseph-ampfer.github.io/INF286_Team_Project/</w:t>
+        </w:r>
+      </w:hyperlink>
+    </w:p>
+    <w:p/>
     <w:sectPr>
       <w:pgSz w:w="12240" w:h="15840"/>
       <w:pgMar w:top="1440" w:right="1440" w:bottom="1440" w:left="1440" w:header="720" w:footer="720" w:gutter="0"/>

</xml_diff>

<commit_message>
Fix team project document to have extra issue
</commit_message>
<xml_diff>
--- a/JoeyAmpferMitchellPlayforthTeamProject.docx
+++ b/JoeyAmpferMitchellPlayforthTeamProject.docx
@@ -39,13 +39,8 @@
         </w:numPr>
       </w:pPr>
       <w:r>
-        <w:t xml:space="preserve">Joey </w:t>
-      </w:r>
-      <w:proofErr w:type="spellStart"/>
-      <w:r>
-        <w:t>Ampfer</w:t>
-      </w:r>
-      <w:proofErr w:type="spellEnd"/>
+        <w:t>Joey Ampfer</w:t>
+      </w:r>
     </w:p>
     <w:p>
       <w:pPr>
@@ -401,15 +396,7 @@
         </w:numPr>
       </w:pPr>
       <w:r>
-        <w:t xml:space="preserve">Our website centers content on </w:t>
-      </w:r>
-      <w:proofErr w:type="gramStart"/>
-      <w:r>
-        <w:t>mobile</w:t>
-      </w:r>
-      <w:proofErr w:type="gramEnd"/>
-      <w:r>
-        <w:t xml:space="preserve"> to look more professional.</w:t>
+        <w:t>Our website centers content on mobile to look more professional.</w:t>
       </w:r>
     </w:p>
     <w:p>
@@ -446,6 +433,45 @@
       </w:pPr>
       <w:r>
         <w:t>Our new color palette consists of colors similar to those found in the logo.</w:t>
+      </w:r>
+    </w:p>
+    <w:p>
+      <w:pPr>
+        <w:pStyle w:val="ListParagraph"/>
+        <w:numPr>
+          <w:ilvl w:val="0"/>
+          <w:numId w:val="5"/>
+        </w:numPr>
+      </w:pPr>
+      <w:r>
+        <w:t>Page Spacing on Bigger Screens</w:t>
+      </w:r>
+    </w:p>
+    <w:p>
+      <w:pPr>
+        <w:pStyle w:val="ListParagraph"/>
+        <w:numPr>
+          <w:ilvl w:val="1"/>
+          <w:numId w:val="5"/>
+        </w:numPr>
+      </w:pPr>
+      <w:r>
+        <w:t>On certain pages, such as the “degrees” page, a large space would occasionally be placed between the nav bar and content, making the main content of the page completely off-center.</w:t>
+      </w:r>
+      <w:r>
+        <w:t xml:space="preserve"> This mainly happened on larger screens and was very inconsistent.</w:t>
+      </w:r>
+    </w:p>
+    <w:p>
+      <w:pPr>
+        <w:pStyle w:val="ListParagraph"/>
+        <w:numPr>
+          <w:ilvl w:val="1"/>
+          <w:numId w:val="5"/>
+        </w:numPr>
+      </w:pPr>
+      <w:r>
+        <w:t>Our pages do not have this error and are more professionally laid out.</w:t>
       </w:r>
     </w:p>
     <w:p>
@@ -2137,6 +2163,18 @@
       <w:shd w:val="clear" w:color="auto" w:fill="E1DFDD"/>
     </w:rPr>
   </w:style>
+  <w:style w:type="character" w:styleId="FollowedHyperlink">
+    <w:name w:val="FollowedHyperlink"/>
+    <w:basedOn w:val="DefaultParagraphFont"/>
+    <w:uiPriority w:val="99"/>
+    <w:semiHidden/>
+    <w:unhideWhenUsed/>
+    <w:rsid w:val="00F12F12"/>
+    <w:rPr>
+      <w:color w:val="96607D" w:themeColor="followedHyperlink"/>
+      <w:u w:val="single"/>
+    </w:rPr>
+  </w:style>
 </w:styles>
 </file>
 

</xml_diff>